<commit_message>
Wrote more on Doku... Added dmaps and results
</commit_message>
<xml_diff>
--- a/Dokumentation/doku-G10.docx
+++ b/Dokumentation/doku-G10.docx
@@ -4694,10 +4694,24 @@
     </w:p>
     <w:p>
       <w:pPr>
+        <w:rPr>
+          <w:rFonts w:asciiTheme="majorHAnsi" w:eastAsiaTheme="majorEastAsia" w:hAnsiTheme="majorHAnsi" w:cstheme="majorBidi"/>
+          <w:color w:val="2E74B5" w:themeColor="accent1" w:themeShade="BF"/>
+          <w:sz w:val="32"/>
+          <w:szCs w:val="32"/>
+        </w:rPr>
+      </w:pPr>
+      <w:r>
+        <w:br w:type="page"/>
+      </w:r>
+    </w:p>
+    <w:p>
+      <w:pPr>
         <w:pStyle w:val="berschrift1"/>
       </w:pPr>
       <w:proofErr w:type="spellStart"/>
       <w:r>
+        <w:lastRenderedPageBreak/>
         <w:t>Unittest</w:t>
       </w:r>
       <w:proofErr w:type="spellEnd"/>
@@ -4774,7 +4788,6 @@
         </w:rPr>
       </w:pPr>
       <w:r>
-        <w:lastRenderedPageBreak/>
         <w:t xml:space="preserve">Überprüfen des Ergebnisses von </w:t>
       </w:r>
       <w:proofErr w:type="spellStart"/>
@@ -4998,27 +5011,38 @@
       <w:r>
         <w:t>PSNR</w:t>
       </w:r>
+      <w:r>
+        <w:t xml:space="preserve"> der </w:t>
+      </w:r>
+      <w:proofErr w:type="spellStart"/>
+      <w:r>
+        <w:t>Disparity</w:t>
+      </w:r>
+      <w:proofErr w:type="spellEnd"/>
+      <w:r>
+        <w:t xml:space="preserve"> </w:t>
+      </w:r>
+      <w:proofErr w:type="spellStart"/>
+      <w:r>
+        <w:t>Map</w:t>
+      </w:r>
+      <w:proofErr w:type="spellEnd"/>
+      <w:r>
+        <w:t xml:space="preserve"> im Vergleich mit der gegebenen Lösung dargestellt.</w:t>
+      </w:r>
+      <w:r>
+        <w:t xml:space="preserve"> Des </w:t>
+      </w:r>
+      <w:proofErr w:type="spellStart"/>
+      <w:r>
+        <w:t>Weiteren</w:t>
+      </w:r>
+      <w:proofErr w:type="spellEnd"/>
+      <w:r>
+        <w:t xml:space="preserve"> wird die Laufzeit des Programms auf einem aktuellen Laptop angegeben.</w:t>
+      </w:r>
       <w:bookmarkStart w:id="0" w:name="_GoBack"/>
       <w:bookmarkEnd w:id="0"/>
-      <w:r>
-        <w:t xml:space="preserve"> der </w:t>
-      </w:r>
-      <w:proofErr w:type="spellStart"/>
-      <w:r>
-        <w:t>Disparity</w:t>
-      </w:r>
-      <w:proofErr w:type="spellEnd"/>
-      <w:r>
-        <w:t xml:space="preserve"> </w:t>
-      </w:r>
-      <w:proofErr w:type="spellStart"/>
-      <w:r>
-        <w:t>Map</w:t>
-      </w:r>
-      <w:proofErr w:type="spellEnd"/>
-      <w:r>
-        <w:t xml:space="preserve"> im Vergleich mit der gegebenen Lösung dargestellt.</w:t>
-      </w:r>
     </w:p>
     <w:p>
       <w:pPr>
@@ -5026,6 +5050,7 @@
       </w:pPr>
       <w:proofErr w:type="spellStart"/>
       <w:r>
+        <w:lastRenderedPageBreak/>
         <w:t>Motorcycle</w:t>
       </w:r>
       <w:proofErr w:type="spellEnd"/>
@@ -5087,14 +5112,270 @@
     </w:p>
     <w:p>
       <w:pPr>
+        <w:rPr>
+          <w:lang w:val="en-US"/>
+        </w:rPr>
+      </w:pPr>
+      <w:r>
+        <w:rPr>
+          <w:lang w:val="en-US"/>
+        </w:rPr>
+        <w:t xml:space="preserve">Rotation </w:t>
+      </w:r>
+      <m:oMath>
+        <m:r>
+          <w:rPr>
+            <w:rFonts w:ascii="Cambria Math" w:hAnsi="Cambria Math"/>
+            <w:lang w:val="en-US"/>
+          </w:rPr>
+          <m:t>R=</m:t>
+        </m:r>
+        <m:m>
+          <m:mPr>
+            <m:mcs>
+              <m:mc>
+                <m:mcPr>
+                  <m:count m:val="3"/>
+                  <m:mcJc m:val="center"/>
+                </m:mcPr>
+              </m:mc>
+            </m:mcs>
+            <m:ctrlPr>
+              <w:rPr>
+                <w:rFonts w:ascii="Cambria Math" w:hAnsi="Cambria Math"/>
+                <w:i/>
+                <w:lang w:val="en-US"/>
+              </w:rPr>
+            </m:ctrlPr>
+          </m:mPr>
+          <m:mr>
+            <m:e>
+              <m:r>
+                <w:rPr>
+                  <w:rFonts w:ascii="Cambria Math" w:hAnsi="Cambria Math"/>
+                  <w:lang w:val="en-US"/>
+                </w:rPr>
+                <m:t>1.0000</m:t>
+              </m:r>
+            </m:e>
+            <m:e>
+              <m:r>
+                <w:rPr>
+                  <w:rFonts w:ascii="Cambria Math" w:hAnsi="Cambria Math"/>
+                  <w:lang w:val="en-US"/>
+                </w:rPr>
+                <m:t>-0.0002</m:t>
+              </m:r>
+            </m:e>
+            <m:e>
+              <m:r>
+                <w:rPr>
+                  <w:rFonts w:ascii="Cambria Math" w:hAnsi="Cambria Math"/>
+                  <w:lang w:val="en-US"/>
+                </w:rPr>
+                <m:t>0.0081</m:t>
+              </m:r>
+            </m:e>
+          </m:mr>
+          <m:mr>
+            <m:e>
+              <m:r>
+                <w:rPr>
+                  <w:rFonts w:ascii="Cambria Math" w:hAnsi="Cambria Math"/>
+                  <w:lang w:val="en-US"/>
+                </w:rPr>
+                <m:t>0.0002</m:t>
+              </m:r>
+            </m:e>
+            <m:e>
+              <m:r>
+                <w:rPr>
+                  <w:rFonts w:ascii="Cambria Math" w:hAnsi="Cambria Math"/>
+                  <w:lang w:val="en-US"/>
+                </w:rPr>
+                <m:t>1.0000</m:t>
+              </m:r>
+            </m:e>
+            <m:e>
+              <m:r>
+                <w:rPr>
+                  <w:rFonts w:ascii="Cambria Math" w:hAnsi="Cambria Math"/>
+                  <w:lang w:val="en-US"/>
+                </w:rPr>
+                <m:t>0.0045</m:t>
+              </m:r>
+            </m:e>
+          </m:mr>
+          <m:mr>
+            <m:e>
+              <m:r>
+                <w:rPr>
+                  <w:rFonts w:ascii="Cambria Math" w:hAnsi="Cambria Math"/>
+                  <w:lang w:val="en-US"/>
+                </w:rPr>
+                <m:t>-0.0081</m:t>
+              </m:r>
+            </m:e>
+            <m:e>
+              <m:r>
+                <w:rPr>
+                  <w:rFonts w:ascii="Cambria Math" w:hAnsi="Cambria Math"/>
+                  <w:lang w:val="en-US"/>
+                </w:rPr>
+                <m:t>-0.0045</m:t>
+              </m:r>
+            </m:e>
+            <m:e>
+              <m:r>
+                <w:rPr>
+                  <w:rFonts w:ascii="Cambria Math" w:hAnsi="Cambria Math"/>
+                  <w:lang w:val="en-US"/>
+                </w:rPr>
+                <m:t>1.0000</m:t>
+              </m:r>
+            </m:e>
+          </m:mr>
+        </m:m>
+      </m:oMath>
+    </w:p>
+    <w:p>
+      <w:pPr>
+        <w:rPr>
+          <w:lang w:val="en-US"/>
+        </w:rPr>
+      </w:pPr>
+      <w:r>
+        <w:rPr>
+          <w:lang w:val="en-US"/>
+        </w:rPr>
+        <w:t xml:space="preserve">Translation </w:t>
+      </w:r>
+      <m:oMath>
+        <m:r>
+          <w:rPr>
+            <w:rFonts w:ascii="Cambria Math" w:hAnsi="Cambria Math"/>
+            <w:lang w:val="en-US"/>
+          </w:rPr>
+          <m:t>T</m:t>
+        </m:r>
+        <m:r>
+          <w:rPr>
+            <w:rFonts w:ascii="Cambria Math" w:hAnsi="Cambria Math"/>
+            <w:lang w:val="en-US"/>
+          </w:rPr>
+          <m:t>=</m:t>
+        </m:r>
+        <m:m>
+          <m:mPr>
+            <m:mcs>
+              <m:mc>
+                <m:mcPr>
+                  <m:count m:val="1"/>
+                  <m:mcJc m:val="center"/>
+                </m:mcPr>
+              </m:mc>
+            </m:mcs>
+            <m:ctrlPr>
+              <w:rPr>
+                <w:rFonts w:ascii="Cambria Math" w:eastAsiaTheme="minorEastAsia" w:hAnsi="Cambria Math"/>
+                <w:i/>
+                <w:lang w:val="en-US"/>
+              </w:rPr>
+            </m:ctrlPr>
+          </m:mPr>
+          <m:mr>
+            <m:e>
+              <m:r>
+                <w:rPr>
+                  <w:rFonts w:ascii="Cambria Math" w:eastAsiaTheme="minorEastAsia" w:hAnsi="Cambria Math"/>
+                  <w:lang w:val="en-US"/>
+                </w:rPr>
+                <m:t>-0.9993</m:t>
+              </m:r>
+            </m:e>
+          </m:mr>
+          <m:mr>
+            <m:e>
+              <m:r>
+                <w:rPr>
+                  <w:rFonts w:ascii="Cambria Math" w:eastAsiaTheme="minorEastAsia" w:hAnsi="Cambria Math"/>
+                  <w:lang w:val="en-US"/>
+                </w:rPr>
+                <m:t>0.0289</m:t>
+              </m:r>
+            </m:e>
+          </m:mr>
+          <m:mr>
+            <m:e>
+              <m:r>
+                <w:rPr>
+                  <w:rFonts w:ascii="Cambria Math" w:eastAsiaTheme="minorEastAsia" w:hAnsi="Cambria Math"/>
+                  <w:lang w:val="en-US"/>
+                </w:rPr>
+                <m:t>-0.0253</m:t>
+              </m:r>
+            </m:e>
+          </m:mr>
+        </m:m>
+      </m:oMath>
+    </w:p>
+    <w:p>
+      <w:r>
+        <w:t>PSNR</w:t>
+      </w:r>
+      <w:r>
+        <w:t xml:space="preserve"> </w:t>
+      </w:r>
+      <w:r>
+        <w:t xml:space="preserve"> </w:t>
+      </w:r>
+      <m:oMath>
+        <m:r>
+          <w:rPr>
+            <w:rFonts w:ascii="Cambria Math" w:hAnsi="Cambria Math"/>
+            <w:lang w:val="en-US"/>
+          </w:rPr>
+          <m:t>p</m:t>
+        </m:r>
+        <m:r>
+          <w:rPr>
+            <w:rFonts w:ascii="Cambria Math" w:hAnsi="Cambria Math"/>
+          </w:rPr>
+          <m:t xml:space="preserve"> = 10.3287</m:t>
+        </m:r>
+        <m:r>
+          <w:rPr>
+            <w:rFonts w:ascii="Cambria Math" w:hAnsi="Cambria Math"/>
+          </w:rPr>
+          <m:t xml:space="preserve"> dB</m:t>
+        </m:r>
+      </m:oMath>
+    </w:p>
+    <w:p>
+      <w:r>
+        <w:t xml:space="preserve">Benötigte Zeit auf einem aktuellen MacBook Pro: </w:t>
+      </w:r>
+      <w:r>
+        <w:t xml:space="preserve">  21.4655</w:t>
+      </w:r>
+      <w:r>
+        <w:t xml:space="preserve"> Sekunden</w:t>
+      </w:r>
+    </w:p>
+    <w:p>
+      <w:pPr>
         <w:pStyle w:val="berschrift2"/>
-      </w:pPr>
-      <w:proofErr w:type="spellStart"/>
-      <w:r>
+        <w:rPr>
+          <w:lang w:val="en-US"/>
+        </w:rPr>
+      </w:pPr>
+      <w:r>
+        <w:rPr>
+          <w:lang w:val="en-US"/>
+        </w:rPr>
         <w:lastRenderedPageBreak/>
         <w:t>Playground</w:t>
       </w:r>
-      <w:proofErr w:type="spellEnd"/>
     </w:p>
     <w:p>
       <w:pPr>
@@ -5157,12 +5438,288 @@
     <w:p>
       <w:pPr>
         <w:rPr>
+          <w:lang w:val="en-US"/>
+        </w:rPr>
+      </w:pPr>
+      <w:r>
+        <w:rPr>
+          <w:lang w:val="en-US"/>
+        </w:rPr>
+        <w:t xml:space="preserve">Rotation </w:t>
+      </w:r>
+      <m:oMath>
+        <m:r>
+          <w:rPr>
+            <w:rFonts w:ascii="Cambria Math" w:hAnsi="Cambria Math"/>
+            <w:lang w:val="en-US"/>
+          </w:rPr>
+          <m:t>R</m:t>
+        </m:r>
+        <m:r>
+          <w:rPr>
+            <w:rFonts w:ascii="Cambria Math" w:hAnsi="Cambria Math"/>
+            <w:lang w:val="en-US"/>
+          </w:rPr>
+          <m:t>=</m:t>
+        </m:r>
+        <m:m>
+          <m:mPr>
+            <m:mcs>
+              <m:mc>
+                <m:mcPr>
+                  <m:count m:val="3"/>
+                  <m:mcJc m:val="center"/>
+                </m:mcPr>
+              </m:mc>
+            </m:mcs>
+            <m:ctrlPr>
+              <w:rPr>
+                <w:rFonts w:ascii="Cambria Math" w:hAnsi="Cambria Math"/>
+                <w:i/>
+                <w:lang w:val="en-US"/>
+              </w:rPr>
+            </m:ctrlPr>
+          </m:mPr>
+          <m:mr>
+            <m:e>
+              <m:r>
+                <w:rPr>
+                  <w:rFonts w:ascii="Cambria Math" w:hAnsi="Cambria Math"/>
+                  <w:lang w:val="en-US"/>
+                </w:rPr>
+                <m:t>0.9999</m:t>
+              </m:r>
+            </m:e>
+            <m:e>
+              <m:r>
+                <w:rPr>
+                  <w:rFonts w:ascii="Cambria Math" w:hAnsi="Cambria Math"/>
+                  <w:lang w:val="en-US"/>
+                </w:rPr>
+                <m:t>-0.0003</m:t>
+              </m:r>
+            </m:e>
+            <m:e>
+              <m:r>
+                <w:rPr>
+                  <w:rFonts w:ascii="Cambria Math" w:hAnsi="Cambria Math"/>
+                  <w:lang w:val="en-US"/>
+                </w:rPr>
+                <m:t>0.0011</m:t>
+              </m:r>
+            </m:e>
+          </m:mr>
+          <m:mr>
+            <m:e>
+              <m:r>
+                <w:rPr>
+                  <w:rFonts w:ascii="Cambria Math" w:hAnsi="Cambria Math"/>
+                  <w:lang w:val="en-US"/>
+                </w:rPr>
+                <m:t>0.0003</m:t>
+              </m:r>
+            </m:e>
+            <m:e>
+              <m:r>
+                <w:rPr>
+                  <w:rFonts w:ascii="Cambria Math" w:hAnsi="Cambria Math"/>
+                  <w:lang w:val="en-US"/>
+                </w:rPr>
+                <m:t>0.9999</m:t>
+              </m:r>
+            </m:e>
+            <m:e>
+              <m:r>
+                <w:rPr>
+                  <w:rFonts w:ascii="Cambria Math" w:hAnsi="Cambria Math"/>
+                  <w:lang w:val="en-US"/>
+                </w:rPr>
+                <m:t>0.0023</m:t>
+              </m:r>
+            </m:e>
+          </m:mr>
+          <m:mr>
+            <m:e>
+              <m:r>
+                <w:rPr>
+                  <w:rFonts w:ascii="Cambria Math" w:hAnsi="Cambria Math"/>
+                  <w:lang w:val="en-US"/>
+                </w:rPr>
+                <m:t>-0.0011</m:t>
+              </m:r>
+            </m:e>
+            <m:e>
+              <m:r>
+                <w:rPr>
+                  <w:rFonts w:ascii="Cambria Math" w:hAnsi="Cambria Math"/>
+                  <w:lang w:val="en-US"/>
+                </w:rPr>
+                <m:t>-0.0023</m:t>
+              </m:r>
+            </m:e>
+            <m:e>
+              <m:r>
+                <w:rPr>
+                  <w:rFonts w:ascii="Cambria Math" w:hAnsi="Cambria Math"/>
+                  <w:lang w:val="en-US"/>
+                </w:rPr>
+                <m:t>0.9999</m:t>
+              </m:r>
+            </m:e>
+          </m:mr>
+        </m:m>
+      </m:oMath>
+    </w:p>
+    <w:p>
+      <w:pPr>
+        <w:rPr>
+          <w:lang w:val="en-US"/>
+        </w:rPr>
+      </w:pPr>
+      <w:r>
+        <w:rPr>
+          <w:lang w:val="en-US"/>
+        </w:rPr>
+        <w:t xml:space="preserve">Translation </w:t>
+      </w:r>
+      <m:oMath>
+        <m:r>
+          <w:rPr>
+            <w:rFonts w:ascii="Cambria Math" w:hAnsi="Cambria Math"/>
+            <w:lang w:val="en-US"/>
+          </w:rPr>
+          <m:t>T</m:t>
+        </m:r>
+        <m:r>
+          <w:rPr>
+            <w:rFonts w:ascii="Cambria Math" w:hAnsi="Cambria Math"/>
+            <w:lang w:val="en-US"/>
+          </w:rPr>
+          <m:t>=</m:t>
+        </m:r>
+        <m:m>
+          <m:mPr>
+            <m:mcs>
+              <m:mc>
+                <m:mcPr>
+                  <m:count m:val="1"/>
+                  <m:mcJc m:val="center"/>
+                </m:mcPr>
+              </m:mc>
+            </m:mcs>
+            <m:ctrlPr>
+              <w:rPr>
+                <w:rFonts w:ascii="Cambria Math" w:hAnsi="Cambria Math"/>
+                <w:i/>
+                <w:lang w:val="en-US"/>
+              </w:rPr>
+            </m:ctrlPr>
+          </m:mPr>
+          <m:mr>
+            <m:e>
+              <m:r>
+                <w:rPr>
+                  <w:rFonts w:ascii="Cambria Math" w:hAnsi="Cambria Math"/>
+                  <w:lang w:val="en-US"/>
+                </w:rPr>
+                <m:t>-0.3580</m:t>
+              </m:r>
+            </m:e>
+          </m:mr>
+          <m:mr>
+            <m:e>
+              <m:r>
+                <w:rPr>
+                  <w:rFonts w:ascii="Cambria Math" w:hAnsi="Cambria Math"/>
+                  <w:lang w:val="en-US"/>
+                </w:rPr>
+                <m:t>0.0392</m:t>
+              </m:r>
+            </m:e>
+          </m:mr>
+          <m:mr>
+            <m:e>
+              <m:r>
+                <w:rPr>
+                  <w:rFonts w:ascii="Cambria Math" w:hAnsi="Cambria Math"/>
+                  <w:lang w:val="en-US"/>
+                </w:rPr>
+                <m:t>-0.9329</m:t>
+              </m:r>
+            </m:e>
+          </m:mr>
+        </m:m>
+      </m:oMath>
+    </w:p>
+    <w:p>
+      <w:r>
+        <w:t xml:space="preserve">PSNR </w:t>
+      </w:r>
+      <m:oMath>
+        <m:r>
+          <w:rPr>
+            <w:rFonts w:ascii="Cambria Math" w:hAnsi="Cambria Math"/>
+            <w:lang w:val="en-US"/>
+          </w:rPr>
+          <m:t>p</m:t>
+        </m:r>
+        <m:r>
+          <w:rPr>
+            <w:rFonts w:ascii="Cambria Math" w:hAnsi="Cambria Math"/>
+          </w:rPr>
+          <m:t>=</m:t>
+        </m:r>
+        <m:r>
+          <m:rPr>
+            <m:sty m:val="p"/>
+          </m:rPr>
+          <w:rPr>
+            <w:rFonts w:ascii="Cambria Math" w:hAnsi="Cambria Math"/>
+          </w:rPr>
+          <m:t>8.2099</m:t>
+        </m:r>
+        <m:r>
+          <w:rPr>
+            <w:rFonts w:ascii="Cambria Math" w:hAnsi="Cambria Math"/>
+          </w:rPr>
+          <m:t xml:space="preserve"> </m:t>
+        </m:r>
+        <m:r>
+          <w:rPr>
+            <w:rFonts w:ascii="Cambria Math" w:eastAsiaTheme="minorEastAsia" w:hAnsi="Cambria Math"/>
+            <w:lang w:val="en-US"/>
+          </w:rPr>
+          <m:t>dB</m:t>
+        </m:r>
+      </m:oMath>
+    </w:p>
+    <w:p>
+      <w:pPr>
+        <w:rPr>
           <w:rFonts w:asciiTheme="majorHAnsi" w:eastAsiaTheme="majorEastAsia" w:hAnsiTheme="majorHAnsi" w:cstheme="majorBidi"/>
           <w:color w:val="2E74B5" w:themeColor="accent1" w:themeShade="BF"/>
           <w:sz w:val="26"/>
           <w:szCs w:val="26"/>
         </w:rPr>
       </w:pPr>
+      <w:r>
+        <w:t>Benötigte Zeit auf einem aktuellen MacBook Pro</w:t>
+      </w:r>
+      <w:r>
+        <w:t>:</w:t>
+      </w:r>
+      <w:r>
+        <w:t xml:space="preserve">  </w:t>
+      </w:r>
+      <w:r>
+        <w:t>2</w:t>
+      </w:r>
+      <w:r>
+        <w:t>4.1193</w:t>
+      </w:r>
+      <w:r>
+        <w:t xml:space="preserve"> Sekunden</w:t>
+      </w:r>
       <w:r>
         <w:br w:type="page"/>
       </w:r>
@@ -5237,6 +5794,285 @@
       </w:r>
     </w:p>
     <w:p>
+      <w:r>
+        <w:t>Rotation</w:t>
+      </w:r>
+      <w:r>
+        <w:t xml:space="preserve"> </w:t>
+      </w:r>
+      <w:r>
+        <w:t xml:space="preserve"> </w:t>
+      </w:r>
+      <m:oMath>
+        <m:r>
+          <w:rPr>
+            <w:rFonts w:ascii="Cambria Math" w:hAnsi="Cambria Math"/>
+            <w:lang w:val="en-US"/>
+          </w:rPr>
+          <m:t>R</m:t>
+        </m:r>
+        <m:r>
+          <w:rPr>
+            <w:rFonts w:ascii="Cambria Math" w:hAnsi="Cambria Math"/>
+          </w:rPr>
+          <m:t>=</m:t>
+        </m:r>
+        <m:m>
+          <m:mPr>
+            <m:mcs>
+              <m:mc>
+                <m:mcPr>
+                  <m:count m:val="3"/>
+                  <m:mcJc m:val="center"/>
+                </m:mcPr>
+              </m:mc>
+            </m:mcs>
+            <m:ctrlPr>
+              <w:rPr>
+                <w:rFonts w:ascii="Cambria Math" w:hAnsi="Cambria Math"/>
+                <w:i/>
+                <w:lang w:val="en-US"/>
+              </w:rPr>
+            </m:ctrlPr>
+          </m:mPr>
+          <m:mr>
+            <m:e>
+              <m:r>
+                <m:rPr>
+                  <m:sty m:val="p"/>
+                </m:rPr>
+                <w:rPr>
+                  <w:rFonts w:ascii="Cambria Math" w:hAnsi="Cambria Math"/>
+                </w:rPr>
+                <m:t xml:space="preserve">   -0.3354</m:t>
+              </m:r>
+            </m:e>
+            <m:e>
+              <m:r>
+                <m:rPr>
+                  <m:sty m:val="p"/>
+                </m:rPr>
+                <w:rPr>
+                  <w:rFonts w:ascii="Cambria Math" w:hAnsi="Cambria Math"/>
+                </w:rPr>
+                <m:t xml:space="preserve"> 0.2130</m:t>
+              </m:r>
+            </m:e>
+            <m:e>
+              <m:r>
+                <m:rPr>
+                  <m:sty m:val="p"/>
+                </m:rPr>
+                <w:rPr>
+                  <w:rFonts w:ascii="Cambria Math" w:hAnsi="Cambria Math"/>
+                </w:rPr>
+                <m:t>-0.9177</m:t>
+              </m:r>
+            </m:e>
+          </m:mr>
+          <m:mr>
+            <m:e>
+              <m:r>
+                <m:rPr>
+                  <m:sty m:val="p"/>
+                </m:rPr>
+                <w:rPr>
+                  <w:rFonts w:ascii="Cambria Math" w:hAnsi="Cambria Math"/>
+                </w:rPr>
+                <m:t>-0.3803</m:t>
+              </m:r>
+            </m:e>
+            <m:e>
+              <m:r>
+                <m:rPr>
+                  <m:sty m:val="p"/>
+                </m:rPr>
+                <w:rPr>
+                  <w:rFonts w:ascii="Cambria Math" w:hAnsi="Cambria Math"/>
+                </w:rPr>
+                <m:t xml:space="preserve"> -0.9218</m:t>
+              </m:r>
+            </m:e>
+            <m:e>
+              <m:r>
+                <m:rPr>
+                  <m:sty m:val="p"/>
+                </m:rPr>
+                <w:rPr>
+                  <w:rFonts w:ascii="Cambria Math" w:hAnsi="Cambria Math"/>
+                </w:rPr>
+                <m:t>-0.0750</m:t>
+              </m:r>
+            </m:e>
+          </m:mr>
+          <m:mr>
+            <m:e>
+              <m:r>
+                <m:rPr>
+                  <m:sty m:val="p"/>
+                </m:rPr>
+                <w:rPr>
+                  <w:rFonts w:ascii="Cambria Math" w:hAnsi="Cambria Math"/>
+                </w:rPr>
+                <m:t>-0.8619</m:t>
+              </m:r>
+            </m:e>
+            <m:e>
+              <m:r>
+                <m:rPr>
+                  <m:sty m:val="p"/>
+                </m:rPr>
+                <w:rPr>
+                  <w:rFonts w:ascii="Cambria Math" w:hAnsi="Cambria Math"/>
+                </w:rPr>
+                <m:t>0.3238</m:t>
+              </m:r>
+            </m:e>
+            <m:e>
+              <m:r>
+                <m:rPr>
+                  <m:sty m:val="p"/>
+                </m:rPr>
+                <w:rPr>
+                  <w:rFonts w:ascii="Cambria Math" w:hAnsi="Cambria Math"/>
+                </w:rPr>
+                <m:t>0.3902</m:t>
+              </m:r>
+            </m:e>
+          </m:mr>
+        </m:m>
+      </m:oMath>
+      <w:r>
+        <w:t xml:space="preserve">      </w:t>
+      </w:r>
+    </w:p>
+    <w:p>
+      <w:r>
+        <w:t>Translation</w:t>
+      </w:r>
+      <w:r>
+        <w:t xml:space="preserve"> </w:t>
+      </w:r>
+      <w:r>
+        <w:t xml:space="preserve"> </w:t>
+      </w:r>
+      <m:oMath>
+        <m:r>
+          <w:rPr>
+            <w:rFonts w:ascii="Cambria Math" w:hAnsi="Cambria Math"/>
+            <w:lang w:val="en-US"/>
+          </w:rPr>
+          <m:t>T</m:t>
+        </m:r>
+        <m:r>
+          <w:rPr>
+            <w:rFonts w:ascii="Cambria Math" w:hAnsi="Cambria Math"/>
+          </w:rPr>
+          <m:t>=</m:t>
+        </m:r>
+        <m:m>
+          <m:mPr>
+            <m:mcs>
+              <m:mc>
+                <m:mcPr>
+                  <m:count m:val="1"/>
+                  <m:mcJc m:val="center"/>
+                </m:mcPr>
+              </m:mc>
+            </m:mcs>
+            <m:ctrlPr>
+              <w:rPr>
+                <w:rFonts w:ascii="Cambria Math" w:hAnsi="Cambria Math"/>
+                <w:i/>
+                <w:lang w:val="en-US"/>
+              </w:rPr>
+            </m:ctrlPr>
+          </m:mPr>
+          <m:mr>
+            <m:e>
+              <m:r>
+                <w:rPr>
+                  <w:rFonts w:ascii="Cambria Math" w:hAnsi="Cambria Math"/>
+                </w:rPr>
+                <m:t>-</m:t>
+              </m:r>
+              <m:r>
+                <m:rPr>
+                  <m:sty m:val="p"/>
+                </m:rPr>
+                <w:rPr>
+                  <w:rFonts w:ascii="Cambria Math" w:hAnsi="Cambria Math"/>
+                </w:rPr>
+                <m:t>0.0788</m:t>
+              </m:r>
+            </m:e>
+          </m:mr>
+          <m:mr>
+            <m:e>
+              <m:r>
+                <m:rPr>
+                  <m:sty m:val="p"/>
+                </m:rPr>
+                <w:rPr>
+                  <w:rFonts w:ascii="Cambria Math" w:hAnsi="Cambria Math"/>
+                </w:rPr>
+                <m:t>-0.9237</m:t>
+              </m:r>
+            </m:e>
+          </m:mr>
+          <m:mr>
+            <m:e>
+              <m:r>
+                <m:rPr>
+                  <m:sty m:val="p"/>
+                </m:rPr>
+                <w:rPr>
+                  <w:rFonts w:ascii="Cambria Math" w:hAnsi="Cambria Math"/>
+                </w:rPr>
+                <m:t>0.3750</m:t>
+              </m:r>
+            </m:e>
+          </m:mr>
+        </m:m>
+      </m:oMath>
+      <w:r>
+        <w:t xml:space="preserve">    </w:t>
+      </w:r>
+    </w:p>
+    <w:p>
+      <w:r>
+        <w:t>PSNR</w:t>
+      </w:r>
+      <w:r>
+        <w:t xml:space="preserve"> </w:t>
+      </w:r>
+      <w:r>
+        <w:t xml:space="preserve"> </w:t>
+      </w:r>
+      <m:oMath>
+        <m:r>
+          <w:rPr>
+            <w:rFonts w:ascii="Cambria Math" w:hAnsi="Cambria Math"/>
+            <w:lang w:val="en-US"/>
+          </w:rPr>
+          <m:t>p</m:t>
+        </m:r>
+        <m:r>
+          <w:rPr>
+            <w:rFonts w:ascii="Cambria Math" w:hAnsi="Cambria Math"/>
+          </w:rPr>
+          <m:t xml:space="preserve"> = 7.3080 </m:t>
+        </m:r>
+        <m:r>
+          <w:rPr>
+            <w:rFonts w:ascii="Cambria Math" w:hAnsi="Cambria Math"/>
+            <w:lang w:val="en-US"/>
+          </w:rPr>
+          <m:t>dB</m:t>
+        </m:r>
+      </m:oMath>
+    </w:p>
+    <w:p>
       <w:pPr>
         <w:rPr>
           <w:rFonts w:asciiTheme="majorHAnsi" w:eastAsiaTheme="majorEastAsia" w:hAnsiTheme="majorHAnsi" w:cstheme="majorBidi"/>
@@ -5246,19 +6082,35 @@
         </w:rPr>
       </w:pPr>
       <w:r>
+        <w:t>Benötigte Zeit auf einem aktuellen MacBook Pro</w:t>
+      </w:r>
+      <w:r>
+        <w:t>:</w:t>
+      </w:r>
+      <w:r>
+        <w:t xml:space="preserve"> 19.8570</w:t>
+      </w:r>
+      <w:r>
+        <w:t xml:space="preserve"> Sekunden</w:t>
+      </w:r>
+      <w:r>
         <w:br w:type="page"/>
       </w:r>
     </w:p>
     <w:p>
       <w:pPr>
         <w:pStyle w:val="berschrift2"/>
-      </w:pPr>
-      <w:proofErr w:type="spellStart"/>
-      <w:r>
+        <w:rPr>
+          <w:lang w:val="en-US"/>
+        </w:rPr>
+      </w:pPr>
+      <w:r>
+        <w:rPr>
+          <w:lang w:val="en-US"/>
+        </w:rPr>
         <w:lastRenderedPageBreak/>
         <w:t>Terrace</w:t>
       </w:r>
-      <w:proofErr w:type="spellEnd"/>
     </w:p>
     <w:p>
       <w:pPr>
@@ -5321,6 +6173,299 @@
     <w:p>
       <w:pPr>
         <w:rPr>
+          <w:lang w:val="en-US"/>
+        </w:rPr>
+      </w:pPr>
+      <w:r>
+        <w:rPr>
+          <w:lang w:val="en-US"/>
+        </w:rPr>
+        <w:t xml:space="preserve">Rotation </w:t>
+      </w:r>
+      <m:oMath>
+        <m:r>
+          <w:rPr>
+            <w:rFonts w:ascii="Cambria Math" w:hAnsi="Cambria Math"/>
+            <w:lang w:val="en-US"/>
+          </w:rPr>
+          <m:t>R</m:t>
+        </m:r>
+        <m:r>
+          <w:rPr>
+            <w:rFonts w:ascii="Cambria Math" w:hAnsi="Cambria Math"/>
+            <w:lang w:val="en-US"/>
+          </w:rPr>
+          <m:t>=</m:t>
+        </m:r>
+        <m:m>
+          <m:mPr>
+            <m:mcs>
+              <m:mc>
+                <m:mcPr>
+                  <m:count m:val="3"/>
+                  <m:mcJc m:val="center"/>
+                </m:mcPr>
+              </m:mc>
+            </m:mcs>
+            <m:ctrlPr>
+              <w:rPr>
+                <w:rFonts w:ascii="Cambria Math" w:hAnsi="Cambria Math"/>
+                <w:i/>
+                <w:lang w:val="en-US"/>
+              </w:rPr>
+            </m:ctrlPr>
+          </m:mPr>
+          <m:mr>
+            <m:e>
+              <m:r>
+                <w:rPr>
+                  <w:rFonts w:ascii="Cambria Math" w:hAnsi="Cambria Math"/>
+                  <w:lang w:val="en-US"/>
+                </w:rPr>
+                <m:t>-0.5692</m:t>
+              </m:r>
+            </m:e>
+            <m:e>
+              <m:r>
+                <w:rPr>
+                  <w:rFonts w:ascii="Cambria Math" w:hAnsi="Cambria Math"/>
+                  <w:lang w:val="en-US"/>
+                </w:rPr>
+                <m:t>-0.6790</m:t>
+              </m:r>
+            </m:e>
+            <m:e>
+              <m:r>
+                <w:rPr>
+                  <w:rFonts w:ascii="Cambria Math" w:hAnsi="Cambria Math"/>
+                  <w:lang w:val="en-US"/>
+                </w:rPr>
+                <m:t>0.4636</m:t>
+              </m:r>
+            </m:e>
+          </m:mr>
+          <m:mr>
+            <m:e>
+              <m:r>
+                <w:rPr>
+                  <w:rFonts w:ascii="Cambria Math" w:hAnsi="Cambria Math"/>
+                  <w:lang w:val="en-US"/>
+                </w:rPr>
+                <m:t>0.8195</m:t>
+              </m:r>
+            </m:e>
+            <m:e>
+              <m:r>
+                <m:rPr>
+                  <m:sty m:val="p"/>
+                </m:rPr>
+                <w:rPr>
+                  <w:rFonts w:ascii="Cambria Math" w:hAnsi="Cambria Math"/>
+                  <w:lang w:val="en-US"/>
+                </w:rPr>
+                <m:t>-0.5138</m:t>
+              </m:r>
+            </m:e>
+            <m:e>
+              <m:r>
+                <m:rPr>
+                  <m:sty m:val="p"/>
+                </m:rPr>
+                <w:rPr>
+                  <w:rFonts w:ascii="Cambria Math" w:hAnsi="Cambria Math"/>
+                  <w:lang w:val="en-US"/>
+                </w:rPr>
+                <m:t>0.2536</m:t>
+              </m:r>
+            </m:e>
+          </m:mr>
+          <m:mr>
+            <m:e>
+              <m:r>
+                <m:rPr>
+                  <m:sty m:val="p"/>
+                </m:rPr>
+                <w:rPr>
+                  <w:rFonts w:ascii="Cambria Math" w:hAnsi="Cambria Math"/>
+                  <w:lang w:val="en-US"/>
+                </w:rPr>
+                <m:t>0.0659</m:t>
+              </m:r>
+            </m:e>
+            <m:e>
+              <m:r>
+                <m:rPr>
+                  <m:sty m:val="p"/>
+                </m:rPr>
+                <w:rPr>
+                  <w:rFonts w:ascii="Cambria Math" w:hAnsi="Cambria Math"/>
+                  <w:lang w:val="en-US"/>
+                </w:rPr>
+                <m:t>0.5242</m:t>
+              </m:r>
+            </m:e>
+            <m:e>
+              <m:r>
+                <m:rPr>
+                  <m:sty m:val="p"/>
+                </m:rPr>
+                <w:rPr>
+                  <w:rFonts w:ascii="Cambria Math" w:hAnsi="Cambria Math"/>
+                  <w:lang w:val="en-US"/>
+                </w:rPr>
+                <m:t>0.8489</m:t>
+              </m:r>
+            </m:e>
+          </m:mr>
+        </m:m>
+      </m:oMath>
+    </w:p>
+    <w:p>
+      <w:pPr>
+        <w:rPr>
+          <w:lang w:val="en-US"/>
+        </w:rPr>
+      </w:pPr>
+      <w:r>
+        <w:rPr>
+          <w:lang w:val="en-US"/>
+        </w:rPr>
+        <w:t xml:space="preserve">Translation </w:t>
+      </w:r>
+      <m:oMath>
+        <m:r>
+          <w:rPr>
+            <w:rFonts w:ascii="Cambria Math" w:hAnsi="Cambria Math"/>
+            <w:lang w:val="en-US"/>
+          </w:rPr>
+          <m:t>T</m:t>
+        </m:r>
+        <m:r>
+          <w:rPr>
+            <w:rFonts w:ascii="Cambria Math" w:hAnsi="Cambria Math"/>
+            <w:lang w:val="en-US"/>
+          </w:rPr>
+          <m:t>=</m:t>
+        </m:r>
+        <m:m>
+          <m:mPr>
+            <m:mcs>
+              <m:mc>
+                <m:mcPr>
+                  <m:count m:val="1"/>
+                  <m:mcJc m:val="center"/>
+                </m:mcPr>
+              </m:mc>
+            </m:mcs>
+            <m:ctrlPr>
+              <w:rPr>
+                <w:rFonts w:ascii="Cambria Math" w:hAnsi="Cambria Math"/>
+                <w:i/>
+                <w:lang w:val="en-US"/>
+              </w:rPr>
+            </m:ctrlPr>
+          </m:mPr>
+          <m:mr>
+            <m:e>
+              <m:r>
+                <m:rPr>
+                  <m:sty m:val="p"/>
+                </m:rPr>
+                <w:rPr>
+                  <w:rFonts w:ascii="Cambria Math" w:hAnsi="Cambria Math"/>
+                  <w:lang w:val="en-US"/>
+                </w:rPr>
+                <m:t>-0.0406</m:t>
+              </m:r>
+            </m:e>
+          </m:mr>
+          <m:mr>
+            <m:e>
+              <m:r>
+                <m:rPr>
+                  <m:sty m:val="p"/>
+                </m:rPr>
+                <w:rPr>
+                  <w:rFonts w:ascii="Cambria Math" w:hAnsi="Cambria Math"/>
+                  <w:lang w:val="en-US"/>
+                </w:rPr>
+                <m:t xml:space="preserve"> -0.059</m:t>
+              </m:r>
+              <m:r>
+                <m:rPr>
+                  <m:sty m:val="p"/>
+                </m:rPr>
+                <w:rPr>
+                  <w:rFonts w:ascii="Cambria Math"/>
+                  <w:lang w:val="en-US"/>
+                </w:rPr>
+                <m:t>4</m:t>
+              </m:r>
+            </m:e>
+          </m:mr>
+          <m:mr>
+            <m:e>
+              <m:r>
+                <m:rPr>
+                  <m:sty m:val="p"/>
+                </m:rPr>
+                <w:rPr>
+                  <w:rFonts w:ascii="Cambria Math" w:hAnsi="Cambria Math"/>
+                  <w:lang w:val="en-US"/>
+                </w:rPr>
+                <m:t>0.9974</m:t>
+              </m:r>
+            </m:e>
+          </m:mr>
+        </m:m>
+      </m:oMath>
+    </w:p>
+    <w:p>
+      <w:pPr>
+        <w:rPr>
+          <w:lang w:val="en-US"/>
+        </w:rPr>
+      </w:pPr>
+      <w:r>
+        <w:rPr>
+          <w:lang w:val="en-US"/>
+        </w:rPr>
+        <w:t xml:space="preserve">PSNR </w:t>
+      </w:r>
+      <m:oMath>
+        <m:r>
+          <w:rPr>
+            <w:rFonts w:ascii="Cambria Math" w:hAnsi="Cambria Math"/>
+            <w:lang w:val="en-US"/>
+          </w:rPr>
+          <m:t>p</m:t>
+        </m:r>
+        <m:r>
+          <w:rPr>
+            <w:rFonts w:ascii="Cambria Math" w:hAnsi="Cambria Math"/>
+            <w:lang w:val="en-US"/>
+          </w:rPr>
+          <m:t>=6</m:t>
+        </m:r>
+        <m:r>
+          <w:rPr>
+            <w:rFonts w:ascii="Cambria Math" w:eastAsiaTheme="minorEastAsia" w:hAnsi="Cambria Math"/>
+            <w:lang w:val="en-US"/>
+          </w:rPr>
+          <m:t>.8230</m:t>
+        </m:r>
+        <m:r>
+          <w:rPr>
+            <w:rFonts w:ascii="Cambria Math" w:hAnsi="Cambria Math"/>
+            <w:lang w:val="en-US"/>
+          </w:rPr>
+          <m:t xml:space="preserve"> dB</m:t>
+        </m:r>
+      </m:oMath>
+    </w:p>
+    <w:p>
+      <w:pPr>
+        <w:rPr>
           <w:rFonts w:asciiTheme="majorHAnsi" w:eastAsiaTheme="majorEastAsia" w:hAnsiTheme="majorHAnsi" w:cstheme="majorBidi"/>
           <w:color w:val="2E74B5" w:themeColor="accent1" w:themeShade="BF"/>
           <w:sz w:val="32"/>
@@ -5328,14 +6473,45 @@
         </w:rPr>
       </w:pPr>
       <w:r>
-        <w:br w:type="page"/>
+        <w:t>Benötigte Zeit auf einem aktuellen MacBook Pro</w:t>
+      </w:r>
+      <w:r>
+        <w:t>:</w:t>
+      </w:r>
+      <w:r>
+        <w:t xml:space="preserve">  </w:t>
+      </w:r>
+      <w:r>
+        <w:t>33.0781</w:t>
+      </w:r>
+      <w:r>
+        <w:t xml:space="preserve"> Sekunden</w:t>
       </w:r>
     </w:p>
     <w:p>
       <w:pPr>
+        <w:rPr>
+          <w:rFonts w:asciiTheme="majorHAnsi" w:eastAsiaTheme="majorEastAsia" w:hAnsiTheme="majorHAnsi" w:cstheme="majorBidi"/>
+          <w:color w:val="2E74B5" w:themeColor="accent1" w:themeShade="BF"/>
+          <w:sz w:val="32"/>
+          <w:szCs w:val="32"/>
+        </w:rPr>
+      </w:pPr>
+      <w:r>
+        <w:br w:type="page"/>
+      </w:r>
+    </w:p>
+    <w:p>
+      <w:pPr>
         <w:pStyle w:val="berschrift1"/>
-      </w:pPr>
-      <w:r>
+        <w:rPr>
+          <w:lang w:val="en-US"/>
+        </w:rPr>
+      </w:pPr>
+      <w:r>
+        <w:rPr>
+          <w:lang w:val="en-US"/>
+        </w:rPr>
         <w:lastRenderedPageBreak/>
         <w:t>GUI</w:t>
       </w:r>

</xml_diff>